<commit_message>
new message types for a more clear communication
</commit_message>
<xml_diff>
--- a/Relazione.docx
+++ b/Relazione.docx
@@ -2,10 +2,262 @@
 <file path=word/document.xml><?xml version="1.0" encoding="utf-8"?>
 <w:document xmlns:wpc="http://schemas.microsoft.com/office/word/2010/wordprocessingCanvas" xmlns:cx="http://schemas.microsoft.com/office/drawing/2014/chartex" xmlns:cx1="http://schemas.microsoft.com/office/drawing/2015/9/8/chartex" xmlns:cx2="http://schemas.microsoft.com/office/drawing/2015/10/21/chartex" xmlns:cx3="http://schemas.microsoft.com/office/drawing/2016/5/9/chartex" xmlns:cx4="http://schemas.microsoft.com/office/drawing/2016/5/10/chartex" xmlns:cx5="http://schemas.microsoft.com/office/drawing/2016/5/11/chartex" xmlns:cx6="http://schemas.microsoft.com/office/drawing/2016/5/12/chartex" xmlns:cx7="http://schemas.microsoft.com/office/drawing/2016/5/13/chartex" xmlns:cx8="http://schemas.microsoft.com/office/drawing/2016/5/14/chartex" xmlns:mc="http://schemas.openxmlformats.org/markup-compatibility/2006" xmlns:aink="http://schemas.microsoft.com/office/drawing/2016/ink" xmlns:am3d="http://schemas.microsoft.com/office/drawing/2017/model3d" xmlns:o="urn:schemas-microsoft-com:office:office" xmlns:r="http://schemas.openxmlformats.org/officeDocument/2006/relationships" xmlns:m="http://schemas.openxmlformats.org/officeDocument/2006/math" xmlns:v="urn:schemas-microsoft-com:vml" xmlns:wp14="http://schemas.microsoft.com/office/word/2010/wordprocessingDrawing" xmlns:wp="http://schemas.openxmlformats.org/drawingml/2006/wordprocessingDrawing" xmlns:w10="urn:schemas-microsoft-com:office:word" xmlns:w="http://schemas.openxmlformats.org/wordprocessingml/2006/main" xmlns:w14="http://schemas.microsoft.com/office/word/2010/wordml" xmlns:w15="http://schemas.microsoft.com/office/word/2012/wordml" xmlns:w16cex="http://schemas.microsoft.com/office/word/2018/wordml/cex" xmlns:w16cid="http://schemas.microsoft.com/office/word/2016/wordml/cid" xmlns:w16="http://schemas.microsoft.com/office/word/2018/wordml" xmlns:w16sdtdh="http://schemas.microsoft.com/office/word/2020/wordml/sdtdatahash" xmlns:w16se="http://schemas.microsoft.com/office/word/2015/wordml/symex" xmlns:wpg="http://schemas.microsoft.com/office/word/2010/wordprocessingGroup" xmlns:wpi="http://schemas.microsoft.com/office/word/2010/wordprocessingInk" xmlns:wne="http://schemas.microsoft.com/office/word/2006/wordml" xmlns:wps="http://schemas.microsoft.com/office/word/2010/wordprocessingShape" mc:Ignorable="w14 w15 w16se w16cid w16 w16cex w16sdtdh wp14">
   <w:body>
-    <w:p/>
+    <w:p>
+      <w:pPr>
+        <w:pStyle w:val="ReportTitle"/>
+      </w:pPr>
+      <w:r>
+        <w:t>Livello trasporto</w:t>
+      </w:r>
+    </w:p>
+    <w:p>
+      <w:pPr>
+        <w:pStyle w:val="ReportText"/>
+      </w:pPr>
+      <w:r>
+        <w:t xml:space="preserve">Ho scelto il protocollo TCP perché per </w:t>
+      </w:r>
+      <w:r>
+        <w:t>un’</w:t>
+      </w:r>
+      <w:r>
+        <w:t xml:space="preserve">applicazione di messaggistica </w:t>
+      </w:r>
+      <w:r>
+        <w:t xml:space="preserve">è preferibile l’affidabilità </w:t>
+      </w:r>
+      <w:r>
+        <w:t>al throughput</w:t>
+      </w:r>
+    </w:p>
+    <w:p>
+      <w:pPr>
+        <w:pStyle w:val="ReportTitle"/>
+      </w:pPr>
+      <w:r>
+        <w:t>Livello applicazione</w:t>
+      </w:r>
+    </w:p>
+    <w:p>
+      <w:pPr>
+        <w:pStyle w:val="ReportText"/>
+      </w:pPr>
+      <w:r>
+        <w:t>Ogni pacchetto è composto da u</w:t>
+      </w:r>
+      <w:r>
+        <w:t xml:space="preserve">n </w:t>
+      </w:r>
+      <w:proofErr w:type="spellStart"/>
+      <w:r>
+        <w:t>header</w:t>
+      </w:r>
+      <w:proofErr w:type="spellEnd"/>
+      <w:r>
+        <w:t xml:space="preserve"> e da un payload</w:t>
+      </w:r>
+    </w:p>
+    <w:tbl>
+      <w:tblPr>
+        <w:tblStyle w:val="TableGrid"/>
+        <w:tblpPr w:leftFromText="180" w:rightFromText="180" w:vertAnchor="text" w:horzAnchor="page" w:tblpX="3383" w:tblpY="-35"/>
+        <w:tblW w:w="0" w:type="auto"/>
+        <w:tblLook w:val="04A0" w:firstRow="1" w:lastRow="0" w:firstColumn="1" w:lastColumn="0" w:noHBand="0" w:noVBand="1"/>
+      </w:tblPr>
+      <w:tblGrid>
+        <w:gridCol w:w="1377"/>
+        <w:gridCol w:w="2901"/>
+      </w:tblGrid>
+      <w:tr>
+        <w:trPr>
+          <w:trHeight w:val="431"/>
+        </w:trPr>
+        <w:tc>
+          <w:tcPr>
+            <w:tcW w:w="1377" w:type="dxa"/>
+          </w:tcPr>
+          <w:p>
+            <w:pPr>
+              <w:pStyle w:val="ReportText"/>
+            </w:pPr>
+            <w:r>
+              <w:t>1B</w:t>
+            </w:r>
+          </w:p>
+        </w:tc>
+        <w:tc>
+          <w:tcPr>
+            <w:tcW w:w="2901" w:type="dxa"/>
+          </w:tcPr>
+          <w:p>
+            <w:pPr>
+              <w:pStyle w:val="ReportText"/>
+            </w:pPr>
+            <w:r>
+              <w:t>4B</w:t>
+            </w:r>
+          </w:p>
+        </w:tc>
+      </w:tr>
+      <w:tr>
+        <w:trPr>
+          <w:trHeight w:val="431"/>
+        </w:trPr>
+        <w:tc>
+          <w:tcPr>
+            <w:tcW w:w="1377" w:type="dxa"/>
+          </w:tcPr>
+          <w:p>
+            <w:pPr>
+              <w:pStyle w:val="ReportText"/>
+            </w:pPr>
+            <w:r>
+              <w:t>Tipo del messaggio</w:t>
+            </w:r>
+          </w:p>
+        </w:tc>
+        <w:tc>
+          <w:tcPr>
+            <w:tcW w:w="2901" w:type="dxa"/>
+          </w:tcPr>
+          <w:p>
+            <w:pPr>
+              <w:pStyle w:val="ReportText"/>
+            </w:pPr>
+            <w:r>
+              <w:t>Lunghezza del payload</w:t>
+            </w:r>
+          </w:p>
+        </w:tc>
+      </w:tr>
+    </w:tbl>
+    <w:p>
+      <w:pPr>
+        <w:pStyle w:val="ReportText"/>
+        <w:numPr>
+          <w:ilvl w:val="0"/>
+          <w:numId w:val="4"/>
+        </w:numPr>
+      </w:pPr>
+      <w:proofErr w:type="spellStart"/>
+      <w:r>
+        <w:t>Header</w:t>
+      </w:r>
+      <w:proofErr w:type="spellEnd"/>
+      <w:r>
+        <w:t>:</w:t>
+      </w:r>
+      <w:r>
+        <w:t xml:space="preserve"> </w:t>
+      </w:r>
+    </w:p>
+    <w:p>
+      <w:pPr>
+        <w:pStyle w:val="ReportText"/>
+        <w:ind w:left="720"/>
+      </w:pPr>
+    </w:p>
+    <w:p>
+      <w:pPr>
+        <w:pStyle w:val="ReportText"/>
+        <w:ind w:left="720"/>
+      </w:pPr>
+    </w:p>
+    <w:p>
+      <w:pPr>
+        <w:pStyle w:val="ReportText"/>
+        <w:numPr>
+          <w:ilvl w:val="0"/>
+          <w:numId w:val="4"/>
+        </w:numPr>
+        <w:rPr>
+          <w:i/>
+          <w:iCs/>
+        </w:rPr>
+      </w:pPr>
+      <w:r>
+        <w:t>Payload</w:t>
+      </w:r>
+      <w:r>
+        <w:t xml:space="preserve">: cambia struttura a seconda del </w:t>
+      </w:r>
+      <w:r>
+        <w:t xml:space="preserve">tipo del </w:t>
+      </w:r>
+      <w:r>
+        <w:t>messaggio</w:t>
+      </w:r>
+      <w:r>
+        <w:t xml:space="preserve">, </w:t>
+      </w:r>
+      <w:r>
+        <w:t>questa</w:t>
+      </w:r>
+      <w:r>
+        <w:t xml:space="preserve"> è documentata </w:t>
+      </w:r>
+      <w:r>
+        <w:t xml:space="preserve">nel dettaglio in </w:t>
+      </w:r>
+      <w:proofErr w:type="spellStart"/>
+      <w:proofErr w:type="gramStart"/>
+      <w:r>
+        <w:rPr>
+          <w:i/>
+          <w:iCs/>
+        </w:rPr>
+        <w:t>g</w:t>
+      </w:r>
+      <w:r>
+        <w:rPr>
+          <w:i/>
+          <w:iCs/>
+        </w:rPr>
+        <w:t>lobal.d</w:t>
+      </w:r>
+      <w:proofErr w:type="spellEnd"/>
+      <w:proofErr w:type="gramEnd"/>
+      <w:r>
+        <w:rPr>
+          <w:i/>
+          <w:iCs/>
+        </w:rPr>
+        <w:t>/</w:t>
+      </w:r>
+      <w:proofErr w:type="spellStart"/>
+      <w:r>
+        <w:rPr>
+          <w:i/>
+          <w:iCs/>
+        </w:rPr>
+        <w:t>network_tools</w:t>
+      </w:r>
+      <w:proofErr w:type="spellEnd"/>
+      <w:r>
+        <w:rPr>
+          <w:i/>
+          <w:iCs/>
+        </w:rPr>
+        <w:t>/</w:t>
+      </w:r>
+      <w:proofErr w:type="spellStart"/>
+      <w:r>
+        <w:rPr>
+          <w:i/>
+          <w:iCs/>
+        </w:rPr>
+        <w:t>network_tools.h</w:t>
+      </w:r>
+      <w:proofErr w:type="spellEnd"/>
+    </w:p>
+    <w:p>
+      <w:pPr>
+        <w:pStyle w:val="ReportText"/>
+      </w:pPr>
+    </w:p>
     <w:sectPr>
-      <w:headerReference w:type="default" r:id="rId6"/>
-      <w:footerReference w:type="default" r:id="rId7"/>
+      <w:headerReference w:type="default" r:id="rId7"/>
+      <w:footerReference w:type="default" r:id="rId8"/>
       <w:pgSz w:w="12240" w:h="15840"/>
       <w:pgMar w:top="1440" w:right="1440" w:bottom="1440" w:left="1440" w:header="720" w:footer="720" w:gutter="0"/>
       <w:cols w:space="720"/>
@@ -103,6 +355,471 @@
     </w:r>
   </w:p>
 </w:hdr>
+</file>
+
+<file path=word/numbering.xml><?xml version="1.0" encoding="utf-8"?>
+<w:numbering xmlns:wpc="http://schemas.microsoft.com/office/word/2010/wordprocessingCanvas" xmlns:cx="http://schemas.microsoft.com/office/drawing/2014/chartex" xmlns:cx1="http://schemas.microsoft.com/office/drawing/2015/9/8/chartex" xmlns:cx2="http://schemas.microsoft.com/office/drawing/2015/10/21/chartex" xmlns:cx3="http://schemas.microsoft.com/office/drawing/2016/5/9/chartex" xmlns:cx4="http://schemas.microsoft.com/office/drawing/2016/5/10/chartex" xmlns:cx5="http://schemas.microsoft.com/office/drawing/2016/5/11/chartex" xmlns:cx6="http://schemas.microsoft.com/office/drawing/2016/5/12/chartex" xmlns:cx7="http://schemas.microsoft.com/office/drawing/2016/5/13/chartex" xmlns:cx8="http://schemas.microsoft.com/office/drawing/2016/5/14/chartex" xmlns:mc="http://schemas.openxmlformats.org/markup-compatibility/2006" xmlns:aink="http://schemas.microsoft.com/office/drawing/2016/ink" xmlns:am3d="http://schemas.microsoft.com/office/drawing/2017/model3d" xmlns:o="urn:schemas-microsoft-com:office:office" xmlns:r="http://schemas.openxmlformats.org/officeDocument/2006/relationships" xmlns:m="http://schemas.openxmlformats.org/officeDocument/2006/math" xmlns:v="urn:schemas-microsoft-com:vml" xmlns:wp14="http://schemas.microsoft.com/office/word/2010/wordprocessingDrawing" xmlns:wp="http://schemas.openxmlformats.org/drawingml/2006/wordprocessingDrawing" xmlns:w10="urn:schemas-microsoft-com:office:word" xmlns:w="http://schemas.openxmlformats.org/wordprocessingml/2006/main" xmlns:w14="http://schemas.microsoft.com/office/word/2010/wordml" xmlns:w15="http://schemas.microsoft.com/office/word/2012/wordml" xmlns:w16cex="http://schemas.microsoft.com/office/word/2018/wordml/cex" xmlns:w16cid="http://schemas.microsoft.com/office/word/2016/wordml/cid" xmlns:w16="http://schemas.microsoft.com/office/word/2018/wordml" xmlns:w16sdtdh="http://schemas.microsoft.com/office/word/2020/wordml/sdtdatahash" xmlns:w16se="http://schemas.microsoft.com/office/word/2015/wordml/symex" xmlns:wpg="http://schemas.microsoft.com/office/word/2010/wordprocessingGroup" xmlns:wpi="http://schemas.microsoft.com/office/word/2010/wordprocessingInk" xmlns:wne="http://schemas.microsoft.com/office/word/2006/wordml" xmlns:wps="http://schemas.microsoft.com/office/word/2010/wordprocessingShape" mc:Ignorable="w14 w15 w16se w16cid w16 w16cex w16sdtdh wp14">
+  <w:abstractNum w:abstractNumId="0" w15:restartNumberingAfterBreak="0">
+    <w:nsid w:val="2FDA03B6"/>
+    <w:multiLevelType w:val="hybridMultilevel"/>
+    <w:tmpl w:val="EA623494"/>
+    <w:lvl w:ilvl="0" w:tplc="DD98CE04">
+      <w:numFmt w:val="bullet"/>
+      <w:lvlText w:val="-"/>
+      <w:lvlJc w:val="left"/>
+      <w:pPr>
+        <w:ind w:left="1080" w:hanging="360"/>
+      </w:pPr>
+      <w:rPr>
+        <w:rFonts w:ascii="Arial" w:eastAsiaTheme="minorHAnsi" w:hAnsi="Arial" w:cs="Arial" w:hint="default"/>
+      </w:rPr>
+    </w:lvl>
+    <w:lvl w:ilvl="1" w:tplc="04090003" w:tentative="1">
+      <w:start w:val="1"/>
+      <w:numFmt w:val="bullet"/>
+      <w:lvlText w:val="o"/>
+      <w:lvlJc w:val="left"/>
+      <w:pPr>
+        <w:ind w:left="1800" w:hanging="360"/>
+      </w:pPr>
+      <w:rPr>
+        <w:rFonts w:ascii="Courier New" w:hAnsi="Courier New" w:cs="Courier New" w:hint="default"/>
+      </w:rPr>
+    </w:lvl>
+    <w:lvl w:ilvl="2" w:tplc="04090005" w:tentative="1">
+      <w:start w:val="1"/>
+      <w:numFmt w:val="bullet"/>
+      <w:lvlText w:val=""/>
+      <w:lvlJc w:val="left"/>
+      <w:pPr>
+        <w:ind w:left="2520" w:hanging="360"/>
+      </w:pPr>
+      <w:rPr>
+        <w:rFonts w:ascii="Wingdings" w:hAnsi="Wingdings" w:hint="default"/>
+      </w:rPr>
+    </w:lvl>
+    <w:lvl w:ilvl="3" w:tplc="04090001" w:tentative="1">
+      <w:start w:val="1"/>
+      <w:numFmt w:val="bullet"/>
+      <w:lvlText w:val=""/>
+      <w:lvlJc w:val="left"/>
+      <w:pPr>
+        <w:ind w:left="3240" w:hanging="360"/>
+      </w:pPr>
+      <w:rPr>
+        <w:rFonts w:ascii="Symbol" w:hAnsi="Symbol" w:hint="default"/>
+      </w:rPr>
+    </w:lvl>
+    <w:lvl w:ilvl="4" w:tplc="04090003" w:tentative="1">
+      <w:start w:val="1"/>
+      <w:numFmt w:val="bullet"/>
+      <w:lvlText w:val="o"/>
+      <w:lvlJc w:val="left"/>
+      <w:pPr>
+        <w:ind w:left="3960" w:hanging="360"/>
+      </w:pPr>
+      <w:rPr>
+        <w:rFonts w:ascii="Courier New" w:hAnsi="Courier New" w:cs="Courier New" w:hint="default"/>
+      </w:rPr>
+    </w:lvl>
+    <w:lvl w:ilvl="5" w:tplc="04090005" w:tentative="1">
+      <w:start w:val="1"/>
+      <w:numFmt w:val="bullet"/>
+      <w:lvlText w:val=""/>
+      <w:lvlJc w:val="left"/>
+      <w:pPr>
+        <w:ind w:left="4680" w:hanging="360"/>
+      </w:pPr>
+      <w:rPr>
+        <w:rFonts w:ascii="Wingdings" w:hAnsi="Wingdings" w:hint="default"/>
+      </w:rPr>
+    </w:lvl>
+    <w:lvl w:ilvl="6" w:tplc="04090001" w:tentative="1">
+      <w:start w:val="1"/>
+      <w:numFmt w:val="bullet"/>
+      <w:lvlText w:val=""/>
+      <w:lvlJc w:val="left"/>
+      <w:pPr>
+        <w:ind w:left="5400" w:hanging="360"/>
+      </w:pPr>
+      <w:rPr>
+        <w:rFonts w:ascii="Symbol" w:hAnsi="Symbol" w:hint="default"/>
+      </w:rPr>
+    </w:lvl>
+    <w:lvl w:ilvl="7" w:tplc="04090003" w:tentative="1">
+      <w:start w:val="1"/>
+      <w:numFmt w:val="bullet"/>
+      <w:lvlText w:val="o"/>
+      <w:lvlJc w:val="left"/>
+      <w:pPr>
+        <w:ind w:left="6120" w:hanging="360"/>
+      </w:pPr>
+      <w:rPr>
+        <w:rFonts w:ascii="Courier New" w:hAnsi="Courier New" w:cs="Courier New" w:hint="default"/>
+      </w:rPr>
+    </w:lvl>
+    <w:lvl w:ilvl="8" w:tplc="04090005" w:tentative="1">
+      <w:start w:val="1"/>
+      <w:numFmt w:val="bullet"/>
+      <w:lvlText w:val=""/>
+      <w:lvlJc w:val="left"/>
+      <w:pPr>
+        <w:ind w:left="6840" w:hanging="360"/>
+      </w:pPr>
+      <w:rPr>
+        <w:rFonts w:ascii="Wingdings" w:hAnsi="Wingdings" w:hint="default"/>
+      </w:rPr>
+    </w:lvl>
+  </w:abstractNum>
+  <w:abstractNum w:abstractNumId="1" w15:restartNumberingAfterBreak="0">
+    <w:nsid w:val="3D11053C"/>
+    <w:multiLevelType w:val="hybridMultilevel"/>
+    <w:tmpl w:val="88500600"/>
+    <w:lvl w:ilvl="0" w:tplc="E01C241C">
+      <w:numFmt w:val="bullet"/>
+      <w:lvlText w:val="-"/>
+      <w:lvlJc w:val="left"/>
+      <w:pPr>
+        <w:ind w:left="1440" w:hanging="360"/>
+      </w:pPr>
+      <w:rPr>
+        <w:rFonts w:ascii="Arial" w:eastAsiaTheme="minorHAnsi" w:hAnsi="Arial" w:cs="Arial" w:hint="default"/>
+      </w:rPr>
+    </w:lvl>
+    <w:lvl w:ilvl="1" w:tplc="04090003" w:tentative="1">
+      <w:start w:val="1"/>
+      <w:numFmt w:val="bullet"/>
+      <w:lvlText w:val="o"/>
+      <w:lvlJc w:val="left"/>
+      <w:pPr>
+        <w:ind w:left="2160" w:hanging="360"/>
+      </w:pPr>
+      <w:rPr>
+        <w:rFonts w:ascii="Courier New" w:hAnsi="Courier New" w:cs="Courier New" w:hint="default"/>
+      </w:rPr>
+    </w:lvl>
+    <w:lvl w:ilvl="2" w:tplc="04090005" w:tentative="1">
+      <w:start w:val="1"/>
+      <w:numFmt w:val="bullet"/>
+      <w:lvlText w:val=""/>
+      <w:lvlJc w:val="left"/>
+      <w:pPr>
+        <w:ind w:left="2880" w:hanging="360"/>
+      </w:pPr>
+      <w:rPr>
+        <w:rFonts w:ascii="Wingdings" w:hAnsi="Wingdings" w:hint="default"/>
+      </w:rPr>
+    </w:lvl>
+    <w:lvl w:ilvl="3" w:tplc="04090001" w:tentative="1">
+      <w:start w:val="1"/>
+      <w:numFmt w:val="bullet"/>
+      <w:lvlText w:val=""/>
+      <w:lvlJc w:val="left"/>
+      <w:pPr>
+        <w:ind w:left="3600" w:hanging="360"/>
+      </w:pPr>
+      <w:rPr>
+        <w:rFonts w:ascii="Symbol" w:hAnsi="Symbol" w:hint="default"/>
+      </w:rPr>
+    </w:lvl>
+    <w:lvl w:ilvl="4" w:tplc="04090003" w:tentative="1">
+      <w:start w:val="1"/>
+      <w:numFmt w:val="bullet"/>
+      <w:lvlText w:val="o"/>
+      <w:lvlJc w:val="left"/>
+      <w:pPr>
+        <w:ind w:left="4320" w:hanging="360"/>
+      </w:pPr>
+      <w:rPr>
+        <w:rFonts w:ascii="Courier New" w:hAnsi="Courier New" w:cs="Courier New" w:hint="default"/>
+      </w:rPr>
+    </w:lvl>
+    <w:lvl w:ilvl="5" w:tplc="04090005" w:tentative="1">
+      <w:start w:val="1"/>
+      <w:numFmt w:val="bullet"/>
+      <w:lvlText w:val=""/>
+      <w:lvlJc w:val="left"/>
+      <w:pPr>
+        <w:ind w:left="5040" w:hanging="360"/>
+      </w:pPr>
+      <w:rPr>
+        <w:rFonts w:ascii="Wingdings" w:hAnsi="Wingdings" w:hint="default"/>
+      </w:rPr>
+    </w:lvl>
+    <w:lvl w:ilvl="6" w:tplc="04090001" w:tentative="1">
+      <w:start w:val="1"/>
+      <w:numFmt w:val="bullet"/>
+      <w:lvlText w:val=""/>
+      <w:lvlJc w:val="left"/>
+      <w:pPr>
+        <w:ind w:left="5760" w:hanging="360"/>
+      </w:pPr>
+      <w:rPr>
+        <w:rFonts w:ascii="Symbol" w:hAnsi="Symbol" w:hint="default"/>
+      </w:rPr>
+    </w:lvl>
+    <w:lvl w:ilvl="7" w:tplc="04090003" w:tentative="1">
+      <w:start w:val="1"/>
+      <w:numFmt w:val="bullet"/>
+      <w:lvlText w:val="o"/>
+      <w:lvlJc w:val="left"/>
+      <w:pPr>
+        <w:ind w:left="6480" w:hanging="360"/>
+      </w:pPr>
+      <w:rPr>
+        <w:rFonts w:ascii="Courier New" w:hAnsi="Courier New" w:cs="Courier New" w:hint="default"/>
+      </w:rPr>
+    </w:lvl>
+    <w:lvl w:ilvl="8" w:tplc="04090005" w:tentative="1">
+      <w:start w:val="1"/>
+      <w:numFmt w:val="bullet"/>
+      <w:lvlText w:val=""/>
+      <w:lvlJc w:val="left"/>
+      <w:pPr>
+        <w:ind w:left="7200" w:hanging="360"/>
+      </w:pPr>
+      <w:rPr>
+        <w:rFonts w:ascii="Wingdings" w:hAnsi="Wingdings" w:hint="default"/>
+      </w:rPr>
+    </w:lvl>
+  </w:abstractNum>
+  <w:abstractNum w:abstractNumId="2" w15:restartNumberingAfterBreak="0">
+    <w:nsid w:val="658A2B67"/>
+    <w:multiLevelType w:val="hybridMultilevel"/>
+    <w:tmpl w:val="10340966"/>
+    <w:lvl w:ilvl="0" w:tplc="AB5EA3C4">
+      <w:numFmt w:val="bullet"/>
+      <w:lvlText w:val="-"/>
+      <w:lvlJc w:val="left"/>
+      <w:pPr>
+        <w:ind w:left="720" w:hanging="360"/>
+      </w:pPr>
+      <w:rPr>
+        <w:rFonts w:ascii="Arial" w:eastAsiaTheme="minorHAnsi" w:hAnsi="Arial" w:cs="Arial" w:hint="default"/>
+      </w:rPr>
+    </w:lvl>
+    <w:lvl w:ilvl="1" w:tplc="04090003" w:tentative="1">
+      <w:start w:val="1"/>
+      <w:numFmt w:val="bullet"/>
+      <w:lvlText w:val="o"/>
+      <w:lvlJc w:val="left"/>
+      <w:pPr>
+        <w:ind w:left="1440" w:hanging="360"/>
+      </w:pPr>
+      <w:rPr>
+        <w:rFonts w:ascii="Courier New" w:hAnsi="Courier New" w:cs="Courier New" w:hint="default"/>
+      </w:rPr>
+    </w:lvl>
+    <w:lvl w:ilvl="2" w:tplc="04090005" w:tentative="1">
+      <w:start w:val="1"/>
+      <w:numFmt w:val="bullet"/>
+      <w:lvlText w:val=""/>
+      <w:lvlJc w:val="left"/>
+      <w:pPr>
+        <w:ind w:left="2160" w:hanging="360"/>
+      </w:pPr>
+      <w:rPr>
+        <w:rFonts w:ascii="Wingdings" w:hAnsi="Wingdings" w:hint="default"/>
+      </w:rPr>
+    </w:lvl>
+    <w:lvl w:ilvl="3" w:tplc="04090001" w:tentative="1">
+      <w:start w:val="1"/>
+      <w:numFmt w:val="bullet"/>
+      <w:lvlText w:val=""/>
+      <w:lvlJc w:val="left"/>
+      <w:pPr>
+        <w:ind w:left="2880" w:hanging="360"/>
+      </w:pPr>
+      <w:rPr>
+        <w:rFonts w:ascii="Symbol" w:hAnsi="Symbol" w:hint="default"/>
+      </w:rPr>
+    </w:lvl>
+    <w:lvl w:ilvl="4" w:tplc="04090003" w:tentative="1">
+      <w:start w:val="1"/>
+      <w:numFmt w:val="bullet"/>
+      <w:lvlText w:val="o"/>
+      <w:lvlJc w:val="left"/>
+      <w:pPr>
+        <w:ind w:left="3600" w:hanging="360"/>
+      </w:pPr>
+      <w:rPr>
+        <w:rFonts w:ascii="Courier New" w:hAnsi="Courier New" w:cs="Courier New" w:hint="default"/>
+      </w:rPr>
+    </w:lvl>
+    <w:lvl w:ilvl="5" w:tplc="04090005" w:tentative="1">
+      <w:start w:val="1"/>
+      <w:numFmt w:val="bullet"/>
+      <w:lvlText w:val=""/>
+      <w:lvlJc w:val="left"/>
+      <w:pPr>
+        <w:ind w:left="4320" w:hanging="360"/>
+      </w:pPr>
+      <w:rPr>
+        <w:rFonts w:ascii="Wingdings" w:hAnsi="Wingdings" w:hint="default"/>
+      </w:rPr>
+    </w:lvl>
+    <w:lvl w:ilvl="6" w:tplc="04090001" w:tentative="1">
+      <w:start w:val="1"/>
+      <w:numFmt w:val="bullet"/>
+      <w:lvlText w:val=""/>
+      <w:lvlJc w:val="left"/>
+      <w:pPr>
+        <w:ind w:left="5040" w:hanging="360"/>
+      </w:pPr>
+      <w:rPr>
+        <w:rFonts w:ascii="Symbol" w:hAnsi="Symbol" w:hint="default"/>
+      </w:rPr>
+    </w:lvl>
+    <w:lvl w:ilvl="7" w:tplc="04090003" w:tentative="1">
+      <w:start w:val="1"/>
+      <w:numFmt w:val="bullet"/>
+      <w:lvlText w:val="o"/>
+      <w:lvlJc w:val="left"/>
+      <w:pPr>
+        <w:ind w:left="5760" w:hanging="360"/>
+      </w:pPr>
+      <w:rPr>
+        <w:rFonts w:ascii="Courier New" w:hAnsi="Courier New" w:cs="Courier New" w:hint="default"/>
+      </w:rPr>
+    </w:lvl>
+    <w:lvl w:ilvl="8" w:tplc="04090005" w:tentative="1">
+      <w:start w:val="1"/>
+      <w:numFmt w:val="bullet"/>
+      <w:lvlText w:val=""/>
+      <w:lvlJc w:val="left"/>
+      <w:pPr>
+        <w:ind w:left="6480" w:hanging="360"/>
+      </w:pPr>
+      <w:rPr>
+        <w:rFonts w:ascii="Wingdings" w:hAnsi="Wingdings" w:hint="default"/>
+      </w:rPr>
+    </w:lvl>
+  </w:abstractNum>
+  <w:abstractNum w:abstractNumId="3" w15:restartNumberingAfterBreak="0">
+    <w:nsid w:val="70D608AF"/>
+    <w:multiLevelType w:val="hybridMultilevel"/>
+    <w:tmpl w:val="8F1E0BEC"/>
+    <w:lvl w:ilvl="0" w:tplc="6A9A15FA">
+      <w:numFmt w:val="bullet"/>
+      <w:lvlText w:val="-"/>
+      <w:lvlJc w:val="left"/>
+      <w:pPr>
+        <w:ind w:left="720" w:hanging="360"/>
+      </w:pPr>
+      <w:rPr>
+        <w:rFonts w:ascii="Arial" w:eastAsiaTheme="minorHAnsi" w:hAnsi="Arial" w:cs="Arial" w:hint="default"/>
+      </w:rPr>
+    </w:lvl>
+    <w:lvl w:ilvl="1" w:tplc="04090003">
+      <w:start w:val="1"/>
+      <w:numFmt w:val="bullet"/>
+      <w:lvlText w:val="o"/>
+      <w:lvlJc w:val="left"/>
+      <w:pPr>
+        <w:ind w:left="1440" w:hanging="360"/>
+      </w:pPr>
+      <w:rPr>
+        <w:rFonts w:ascii="Courier New" w:hAnsi="Courier New" w:cs="Courier New" w:hint="default"/>
+      </w:rPr>
+    </w:lvl>
+    <w:lvl w:ilvl="2" w:tplc="04090005" w:tentative="1">
+      <w:start w:val="1"/>
+      <w:numFmt w:val="bullet"/>
+      <w:lvlText w:val=""/>
+      <w:lvlJc w:val="left"/>
+      <w:pPr>
+        <w:ind w:left="2160" w:hanging="360"/>
+      </w:pPr>
+      <w:rPr>
+        <w:rFonts w:ascii="Wingdings" w:hAnsi="Wingdings" w:hint="default"/>
+      </w:rPr>
+    </w:lvl>
+    <w:lvl w:ilvl="3" w:tplc="04090001" w:tentative="1">
+      <w:start w:val="1"/>
+      <w:numFmt w:val="bullet"/>
+      <w:lvlText w:val=""/>
+      <w:lvlJc w:val="left"/>
+      <w:pPr>
+        <w:ind w:left="2880" w:hanging="360"/>
+      </w:pPr>
+      <w:rPr>
+        <w:rFonts w:ascii="Symbol" w:hAnsi="Symbol" w:hint="default"/>
+      </w:rPr>
+    </w:lvl>
+    <w:lvl w:ilvl="4" w:tplc="04090003" w:tentative="1">
+      <w:start w:val="1"/>
+      <w:numFmt w:val="bullet"/>
+      <w:lvlText w:val="o"/>
+      <w:lvlJc w:val="left"/>
+      <w:pPr>
+        <w:ind w:left="3600" w:hanging="360"/>
+      </w:pPr>
+      <w:rPr>
+        <w:rFonts w:ascii="Courier New" w:hAnsi="Courier New" w:cs="Courier New" w:hint="default"/>
+      </w:rPr>
+    </w:lvl>
+    <w:lvl w:ilvl="5" w:tplc="04090005" w:tentative="1">
+      <w:start w:val="1"/>
+      <w:numFmt w:val="bullet"/>
+      <w:lvlText w:val=""/>
+      <w:lvlJc w:val="left"/>
+      <w:pPr>
+        <w:ind w:left="4320" w:hanging="360"/>
+      </w:pPr>
+      <w:rPr>
+        <w:rFonts w:ascii="Wingdings" w:hAnsi="Wingdings" w:hint="default"/>
+      </w:rPr>
+    </w:lvl>
+    <w:lvl w:ilvl="6" w:tplc="04090001" w:tentative="1">
+      <w:start w:val="1"/>
+      <w:numFmt w:val="bullet"/>
+      <w:lvlText w:val=""/>
+      <w:lvlJc w:val="left"/>
+      <w:pPr>
+        <w:ind w:left="5040" w:hanging="360"/>
+      </w:pPr>
+      <w:rPr>
+        <w:rFonts w:ascii="Symbol" w:hAnsi="Symbol" w:hint="default"/>
+      </w:rPr>
+    </w:lvl>
+    <w:lvl w:ilvl="7" w:tplc="04090003" w:tentative="1">
+      <w:start w:val="1"/>
+      <w:numFmt w:val="bullet"/>
+      <w:lvlText w:val="o"/>
+      <w:lvlJc w:val="left"/>
+      <w:pPr>
+        <w:ind w:left="5760" w:hanging="360"/>
+      </w:pPr>
+      <w:rPr>
+        <w:rFonts w:ascii="Courier New" w:hAnsi="Courier New" w:cs="Courier New" w:hint="default"/>
+      </w:rPr>
+    </w:lvl>
+    <w:lvl w:ilvl="8" w:tplc="04090005" w:tentative="1">
+      <w:start w:val="1"/>
+      <w:numFmt w:val="bullet"/>
+      <w:lvlText w:val=""/>
+      <w:lvlJc w:val="left"/>
+      <w:pPr>
+        <w:ind w:left="6480" w:hanging="360"/>
+      </w:pPr>
+      <w:rPr>
+        <w:rFonts w:ascii="Wingdings" w:hAnsi="Wingdings" w:hint="default"/>
+      </w:rPr>
+    </w:lvl>
+  </w:abstractNum>
+  <w:num w:numId="1">
+    <w:abstractNumId w:val="2"/>
+  </w:num>
+  <w:num w:numId="2">
+    <w:abstractNumId w:val="0"/>
+  </w:num>
+  <w:num w:numId="3">
+    <w:abstractNumId w:val="1"/>
+  </w:num>
+  <w:num w:numId="4">
+    <w:abstractNumId w:val="3"/>
+  </w:num>
+</w:numbering>
 </file>
 
 <file path=word/styles.xml><?xml version="1.0" encoding="utf-8"?>
@@ -642,6 +1359,25 @@
       <w:lang w:val="it-IT"/>
     </w:rPr>
   </w:style>
+  <w:style w:type="table" w:styleId="TableGrid">
+    <w:name w:val="Table Grid"/>
+    <w:basedOn w:val="TableNormal"/>
+    <w:uiPriority w:val="39"/>
+    <w:rsid w:val="006B4AF3"/>
+    <w:pPr>
+      <w:spacing w:after="0" w:line="240" w:lineRule="auto"/>
+    </w:pPr>
+    <w:tblPr>
+      <w:tblBorders>
+        <w:top w:val="single" w:sz="4" w:space="0" w:color="auto"/>
+        <w:left w:val="single" w:sz="4" w:space="0" w:color="auto"/>
+        <w:bottom w:val="single" w:sz="4" w:space="0" w:color="auto"/>
+        <w:right w:val="single" w:sz="4" w:space="0" w:color="auto"/>
+        <w:insideH w:val="single" w:sz="4" w:space="0" w:color="auto"/>
+        <w:insideV w:val="single" w:sz="4" w:space="0" w:color="auto"/>
+      </w:tblBorders>
+    </w:tblPr>
+  </w:style>
 </w:styles>
 </file>
 

</xml_diff>

<commit_message>
better documentation of network_tools
</commit_message>
<xml_diff>
--- a/Relazione.docx
+++ b/Relazione.docx
@@ -4,35 +4,43 @@
   <w:body>
     <w:p>
       <w:pPr>
-        <w:pStyle w:val="ReportTitle"/>
-      </w:pPr>
-      <w:r>
-        <w:t>Livello trasporto</w:t>
+        <w:pStyle w:val="ReportTitle1"/>
+      </w:pPr>
+      <w:r>
+        <w:t>Relazione</w:t>
       </w:r>
     </w:p>
     <w:p>
       <w:pPr>
-        <w:pStyle w:val="ReportText"/>
-      </w:pPr>
-      <w:r>
-        <w:t xml:space="preserve">Ho scelto il protocollo TCP perché per </w:t>
-      </w:r>
-      <w:r>
-        <w:t>un’</w:t>
-      </w:r>
-      <w:r>
-        <w:t xml:space="preserve">applicazione di messaggistica </w:t>
-      </w:r>
-      <w:r>
-        <w:t xml:space="preserve">è preferibile l’affidabilità </w:t>
-      </w:r>
-      <w:r>
-        <w:t>al throughput</w:t>
+        <w:pStyle w:val="ReportTitle2"/>
+      </w:pPr>
+      <w:r>
+        <w:t>Livello trasporto</w:t>
       </w:r>
     </w:p>
     <w:p>
       <w:pPr>
-        <w:pStyle w:val="ReportTitle"/>
+        <w:pStyle w:val="ReportText"/>
+      </w:pPr>
+      <w:r>
+        <w:t xml:space="preserve">Ho scelto il protocollo TCP perché per </w:t>
+      </w:r>
+      <w:r>
+        <w:t>un’</w:t>
+      </w:r>
+      <w:r>
+        <w:t xml:space="preserve">applicazione di messaggistica </w:t>
+      </w:r>
+      <w:r>
+        <w:t xml:space="preserve">è preferibile l’affidabilità </w:t>
+      </w:r>
+      <w:r>
+        <w:t>al throughput</w:t>
+      </w:r>
+    </w:p>
+    <w:p>
+      <w:pPr>
+        <w:pStyle w:val="ReportTitle2"/>
       </w:pPr>
       <w:r>
         <w:t>Livello applicazione</w:t>
@@ -1246,6 +1254,29 @@
       <w:szCs w:val="32"/>
     </w:rPr>
   </w:style>
+  <w:style w:type="paragraph" w:styleId="Heading2">
+    <w:name w:val="heading 2"/>
+    <w:basedOn w:val="Normal"/>
+    <w:next w:val="Normal"/>
+    <w:link w:val="Heading2Char"/>
+    <w:uiPriority w:val="9"/>
+    <w:semiHidden/>
+    <w:unhideWhenUsed/>
+    <w:qFormat/>
+    <w:rsid w:val="00CF2FBA"/>
+    <w:pPr>
+      <w:keepNext/>
+      <w:keepLines/>
+      <w:spacing w:before="40" w:after="0"/>
+      <w:outlineLvl w:val="1"/>
+    </w:pPr>
+    <w:rPr>
+      <w:rFonts w:asciiTheme="majorHAnsi" w:eastAsiaTheme="majorEastAsia" w:hAnsiTheme="majorHAnsi" w:cstheme="majorBidi"/>
+      <w:color w:val="2F5496" w:themeColor="accent1" w:themeShade="BF"/>
+      <w:sz w:val="26"/>
+      <w:szCs w:val="26"/>
+    </w:rPr>
+  </w:style>
   <w:style w:type="character" w:default="1" w:styleId="DefaultParagraphFont">
     <w:name w:val="Default Paragraph Font"/>
     <w:uiPriority w:val="1"/>
@@ -1284,15 +1315,15 @@
       <w:szCs w:val="24"/>
     </w:rPr>
   </w:style>
-  <w:style w:type="paragraph" w:customStyle="1" w:styleId="ReportTitle">
-    <w:name w:val="Report Title"/>
-    <w:basedOn w:val="Heading1"/>
-    <w:next w:val="Heading1"/>
+  <w:style w:type="paragraph" w:customStyle="1" w:styleId="ReportTitle2">
+    <w:name w:val="Report Title 2"/>
+    <w:basedOn w:val="Heading2"/>
+    <w:next w:val="Heading2"/>
     <w:qFormat/>
-    <w:rsid w:val="00137051"/>
+    <w:rsid w:val="00CF2FBA"/>
     <w:rPr>
       <w:rFonts w:ascii="Arial" w:hAnsi="Arial"/>
-      <w:b/>
+      <w:sz w:val="28"/>
     </w:rPr>
   </w:style>
   <w:style w:type="character" w:customStyle="1" w:styleId="Heading1Char">
@@ -1377,6 +1408,32 @@
         <w:insideV w:val="single" w:sz="4" w:space="0" w:color="auto"/>
       </w:tblBorders>
     </w:tblPr>
+  </w:style>
+  <w:style w:type="paragraph" w:customStyle="1" w:styleId="ReportTitle1">
+    <w:name w:val="Report Title 1"/>
+    <w:basedOn w:val="Heading1"/>
+    <w:next w:val="Heading1"/>
+    <w:qFormat/>
+    <w:rsid w:val="00CF2FBA"/>
+    <w:rPr>
+      <w:rFonts w:ascii="Arial" w:hAnsi="Arial"/>
+      <w:b/>
+    </w:rPr>
+  </w:style>
+  <w:style w:type="character" w:customStyle="1" w:styleId="Heading2Char">
+    <w:name w:val="Heading 2 Char"/>
+    <w:basedOn w:val="DefaultParagraphFont"/>
+    <w:link w:val="Heading2"/>
+    <w:uiPriority w:val="9"/>
+    <w:semiHidden/>
+    <w:rsid w:val="00CF2FBA"/>
+    <w:rPr>
+      <w:rFonts w:asciiTheme="majorHAnsi" w:eastAsiaTheme="majorEastAsia" w:hAnsiTheme="majorHAnsi" w:cstheme="majorBidi"/>
+      <w:color w:val="2F5496" w:themeColor="accent1" w:themeShade="BF"/>
+      <w:sz w:val="26"/>
+      <w:szCs w:val="26"/>
+      <w:lang w:val="it-IT"/>
+    </w:rPr>
   </w:style>
 </w:styles>
 </file>

</xml_diff>

<commit_message>
a lot of refactoring + more docs
</commit_message>
<xml_diff>
--- a/Relazione.docx
+++ b/Relazione.docx
@@ -54,13 +54,8 @@
         <w:t>Ogni pacchetto è composto da u</w:t>
       </w:r>
       <w:r>
-        <w:t xml:space="preserve">n </w:t>
-      </w:r>
-      <w:proofErr w:type="spellStart"/>
-      <w:r>
-        <w:t>header</w:t>
-      </w:r>
-      <w:proofErr w:type="spellEnd"/>
+        <w:t>n header</w:t>
+      </w:r>
       <w:r>
         <w:t xml:space="preserve"> e da un payload</w:t>
       </w:r>
@@ -147,11 +142,9 @@
           <w:numId w:val="4"/>
         </w:numPr>
       </w:pPr>
-      <w:proofErr w:type="spellStart"/>
       <w:r>
         <w:t>Header</w:t>
       </w:r>
-      <w:proofErr w:type="spellEnd"/>
       <w:r>
         <w:t>:</w:t>
       </w:r>
@@ -203,8 +196,6 @@
       <w:r>
         <w:t xml:space="preserve">nel dettaglio in </w:t>
       </w:r>
-      <w:proofErr w:type="spellStart"/>
-      <w:proofErr w:type="gramStart"/>
       <w:r>
         <w:rPr>
           <w:i/>
@@ -217,42 +208,8 @@
           <w:i/>
           <w:iCs/>
         </w:rPr>
-        <w:t>lobal.d</w:t>
-      </w:r>
-      <w:proofErr w:type="spellEnd"/>
-      <w:proofErr w:type="gramEnd"/>
-      <w:r>
-        <w:rPr>
-          <w:i/>
-          <w:iCs/>
-        </w:rPr>
-        <w:t>/</w:t>
-      </w:r>
-      <w:proofErr w:type="spellStart"/>
-      <w:r>
-        <w:rPr>
-          <w:i/>
-          <w:iCs/>
-        </w:rPr>
-        <w:t>network_tools</w:t>
-      </w:r>
-      <w:proofErr w:type="spellEnd"/>
-      <w:r>
-        <w:rPr>
-          <w:i/>
-          <w:iCs/>
-        </w:rPr>
-        <w:t>/</w:t>
-      </w:r>
-      <w:proofErr w:type="spellStart"/>
-      <w:r>
-        <w:rPr>
-          <w:i/>
-          <w:iCs/>
-        </w:rPr>
-        <w:t>network_tools.h</w:t>
-      </w:r>
-      <w:proofErr w:type="spellEnd"/>
+        <w:t>lobal.d/network_tools/network_tools.h</w:t>
+      </w:r>
     </w:p>
     <w:p>
       <w:pPr>
@@ -285,7 +242,6 @@
       <w:r>
         <w:t xml:space="preserve"> con </w:t>
       </w:r>
-      <w:proofErr w:type="spellStart"/>
       <w:r>
         <w:rPr>
           <w:i/>
@@ -293,7 +249,6 @@
         </w:rPr>
         <w:t>select</w:t>
       </w:r>
-      <w:proofErr w:type="spellEnd"/>
       <w:r>
         <w:t>,</w:t>
       </w:r>
@@ -307,43 +262,81 @@
     <w:p>
       <w:pPr>
         <w:pStyle w:val="ReportText"/>
+      </w:pPr>
+      <w:r>
+        <w:t xml:space="preserve">Per evitare che il server rimanga in idle attendendo </w:t>
+      </w:r>
+      <w:r>
+        <w:t>un intero messaggio da un device lento</w:t>
+      </w:r>
+      <w:r>
+        <w:t>,</w:t>
+      </w:r>
+      <w:r>
+        <w:t xml:space="preserve"> </w:t>
+      </w:r>
+      <w:r>
+        <w:t>il contenuto del messaggio viene bufferizzato in una struttura globale e utilizzato solo quando si riceve l’ultimo byte</w:t>
+      </w:r>
+      <w:r>
+        <w:t>.</w:t>
+      </w:r>
+    </w:p>
+    <w:p>
+      <w:pPr>
+        <w:pStyle w:val="ReportTitle2"/>
+      </w:pPr>
+      <w:r>
+        <w:t>Gestione della modalità P2P</w:t>
+      </w:r>
+      <w:r>
+        <w:t xml:space="preserve"> dei device</w:t>
+      </w:r>
+    </w:p>
+    <w:p>
+      <w:pPr>
+        <w:pStyle w:val="ReportText"/>
+      </w:pPr>
+      <w:r>
+        <w:t xml:space="preserve">Anche per </w:t>
+      </w:r>
+      <w:r>
+        <w:t xml:space="preserve">la gestione dei messaggi </w:t>
+      </w:r>
+      <w:r>
+        <w:t>ricevuti in P2P dai device viene utilizzato lo stesso codice che il server usa per gestire le richieste, in questo modo</w:t>
+      </w:r>
+      <w:r>
+        <w:t xml:space="preserve"> più messaggi possono essere ricevuti contemporaneamente</w:t>
+      </w:r>
+      <w:r>
+        <w:t xml:space="preserve">. </w:t>
+      </w:r>
+    </w:p>
+    <w:p>
+      <w:pPr>
+        <w:pStyle w:val="ReportTitle2"/>
+      </w:pPr>
+      <w:r>
+        <w:t>Gestione della modalità client dei device</w:t>
+      </w:r>
+    </w:p>
+    <w:p>
+      <w:pPr>
+        <w:pStyle w:val="ReportText"/>
+      </w:pPr>
+      <w:r>
+        <w:t xml:space="preserve">Ho deciso di gestire la comunicazione con il server in modo </w:t>
+      </w:r>
+      <w:r>
         <w:rPr>
-          <w:lang w:val="en-US"/>
+          <w:b/>
+          <w:bCs/>
         </w:rPr>
-      </w:pPr>
-      <w:r>
-        <w:t xml:space="preserve">Per evitare che il server rimanga in </w:t>
-      </w:r>
-      <w:proofErr w:type="spellStart"/>
-      <w:r>
-        <w:t>idle</w:t>
-      </w:r>
-      <w:proofErr w:type="spellEnd"/>
-      <w:r>
-        <w:t xml:space="preserve"> attendendo </w:t>
-      </w:r>
-      <w:r>
-        <w:t xml:space="preserve">un intero messaggio da un </w:t>
-      </w:r>
-      <w:proofErr w:type="gramStart"/>
-      <w:r>
-        <w:t>device</w:t>
-      </w:r>
-      <w:proofErr w:type="gramEnd"/>
-      <w:r>
-        <w:t xml:space="preserve"> lento</w:t>
-      </w:r>
-      <w:r>
-        <w:t>,</w:t>
-      </w:r>
-      <w:r>
-        <w:t xml:space="preserve"> </w:t>
-      </w:r>
-      <w:r>
-        <w:t>il contenuto del messaggio viene bufferizzato in una struttura globale e utilizzato solo quando si riceve l’ultimo byte</w:t>
-      </w:r>
-      <w:r>
-        <w:t>.</w:t>
+        <w:t>bloccante</w:t>
+      </w:r>
+      <w:r>
+        <w:t xml:space="preserve"> perché questa comunicazione deve avere una priorità più alta</w:t>
       </w:r>
     </w:p>
     <w:sectPr>

</xml_diff>

<commit_message>
minor changes to the report
</commit_message>
<xml_diff>
--- a/Relazione.docx
+++ b/Relazione.docx
@@ -204,6 +204,7 @@
         <w:t xml:space="preserve">nel dettaglio in </w:t>
       </w:r>
       <w:proofErr w:type="spellStart"/>
+      <w:proofErr w:type="gramStart"/>
       <w:r>
         <w:rPr>
           <w:i/>
@@ -219,6 +220,7 @@
         <w:t>lobal.d</w:t>
       </w:r>
       <w:proofErr w:type="spellEnd"/>
+      <w:proofErr w:type="gramEnd"/>
       <w:r>
         <w:rPr>
           <w:i/>
@@ -318,7 +320,15 @@
         <w:t xml:space="preserve"> attendendo </w:t>
       </w:r>
       <w:r>
-        <w:t>un intero messaggio da un device lento</w:t>
+        <w:t xml:space="preserve">un intero messaggio da un </w:t>
+      </w:r>
+      <w:proofErr w:type="gramStart"/>
+      <w:r>
+        <w:t>device</w:t>
+      </w:r>
+      <w:proofErr w:type="gramEnd"/>
+      <w:r>
+        <w:t xml:space="preserve"> lento</w:t>
       </w:r>
       <w:r>
         <w:t>,</w:t>
@@ -341,8 +351,13 @@
         <w:t>Gestione della modalità P2P</w:t>
       </w:r>
       <w:r>
-        <w:t xml:space="preserve"> dei device</w:t>
-      </w:r>
+        <w:t xml:space="preserve"> dei </w:t>
+      </w:r>
+      <w:proofErr w:type="gramStart"/>
+      <w:r>
+        <w:t>device</w:t>
+      </w:r>
+      <w:proofErr w:type="gramEnd"/>
     </w:p>
     <w:p>
       <w:pPr>
@@ -355,7 +370,15 @@
         <w:t xml:space="preserve">la gestione dei messaggi </w:t>
       </w:r>
       <w:r>
-        <w:t>ricevuti in P2P dai device viene utilizzato lo stesso codice che il server usa per gestire le richieste, in questo modo</w:t>
+        <w:t xml:space="preserve">ricevuti in P2P dai </w:t>
+      </w:r>
+      <w:proofErr w:type="gramStart"/>
+      <w:r>
+        <w:t>device</w:t>
+      </w:r>
+      <w:proofErr w:type="gramEnd"/>
+      <w:r>
+        <w:t xml:space="preserve"> viene utilizzato lo stesso codice che il server usa per gestire le richieste, in questo modo</w:t>
       </w:r>
       <w:r>
         <w:t xml:space="preserve"> più messaggi possono essere ricevuti contemporaneamente</w:t>
@@ -369,51 +392,74 @@
         <w:pStyle w:val="ReportTitle2"/>
       </w:pPr>
       <w:r>
-        <w:t>Gestione della connessione al server da parte del device</w:t>
-      </w:r>
+        <w:t xml:space="preserve">Gestione della connessione al server da parte del </w:t>
+      </w:r>
+      <w:proofErr w:type="gramStart"/>
+      <w:r>
+        <w:t>device</w:t>
+      </w:r>
+      <w:proofErr w:type="gramEnd"/>
     </w:p>
     <w:p>
       <w:pPr>
         <w:pStyle w:val="ReportText"/>
       </w:pPr>
       <w:r>
-        <w:t>Ho scelto di</w:t>
-      </w:r>
-      <w:r>
-        <w:t xml:space="preserve"> controllare se il server ha mandato notifiche al device nei momenti in cui </w:t>
-      </w:r>
-      <w:r>
-        <w:t xml:space="preserve">quest’ultimo non deve gestire altre connessioni. I messaggi dal server però vengono ricevuti in ogni caso in modo </w:t>
+        <w:t>I messaggi da parte del server sono gestiti in due modi diversi:</w:t>
+      </w:r>
+    </w:p>
+    <w:p>
+      <w:pPr>
+        <w:pStyle w:val="ReportText"/>
+        <w:numPr>
+          <w:ilvl w:val="0"/>
+          <w:numId w:val="4"/>
+        </w:numPr>
+      </w:pPr>
+      <w:r>
+        <w:t xml:space="preserve">Se non abbiamo mandato alcuna richiesta al server viene fatto un controllo grazie a </w:t>
+      </w:r>
+      <w:proofErr w:type="spellStart"/>
+      <w:r>
+        <w:rPr>
+          <w:i/>
+          <w:iCs/>
+        </w:rPr>
+        <w:t>select</w:t>
+      </w:r>
+      <w:proofErr w:type="spellEnd"/>
+      <w:r>
+        <w:t xml:space="preserve"> per controllare se ci sono messaggi da ricevere</w:t>
+      </w:r>
+    </w:p>
+    <w:p>
+      <w:pPr>
+        <w:pStyle w:val="ReportText"/>
+        <w:numPr>
+          <w:ilvl w:val="0"/>
+          <w:numId w:val="4"/>
+        </w:numPr>
+      </w:pPr>
+      <w:r>
+        <w:t xml:space="preserve">Se abbiamo fatto una richiesta al server il </w:t>
+      </w:r>
+      <w:proofErr w:type="gramStart"/>
+      <w:r>
+        <w:t>device</w:t>
+      </w:r>
+      <w:proofErr w:type="gramEnd"/>
+      <w:r>
+        <w:t xml:space="preserve"> si </w:t>
       </w:r>
       <w:r>
         <w:rPr>
           <w:b/>
           <w:bCs/>
         </w:rPr>
-        <w:t>sincrono</w:t>
-      </w:r>
-      <w:r>
-        <w:t xml:space="preserve"> </w:t>
-      </w:r>
-      <w:r>
-        <w:t xml:space="preserve">poiché mi aspetto che ci sia un throughput accettabile </w:t>
-      </w:r>
-      <w:r>
-        <w:t>e che il server</w:t>
-      </w:r>
-      <w:r>
-        <w:t xml:space="preserve"> </w:t>
-      </w:r>
-      <w:r>
-        <w:t xml:space="preserve">non faccia attacchi </w:t>
-      </w:r>
-      <w:proofErr w:type="spellStart"/>
-      <w:r>
-        <w:t>DoS</w:t>
-      </w:r>
-      <w:proofErr w:type="spellEnd"/>
-      <w:r>
-        <w:t>.</w:t>
+        <w:t>blocca</w:t>
+      </w:r>
+      <w:r>
+        <w:t xml:space="preserve"> in attesa della risposta</w:t>
       </w:r>
     </w:p>
     <w:p>
@@ -421,16 +467,29 @@
         <w:pStyle w:val="ReportText"/>
       </w:pPr>
       <w:r>
-        <w:t>In caso di disconnessione dal server</w:t>
-      </w:r>
-      <w:r>
-        <w:t>,</w:t>
-      </w:r>
-      <w:r>
-        <w:t xml:space="preserve"> il device </w:t>
-      </w:r>
-      <w:r>
-        <w:t>tenta periodicamente di riconnettersi ma non interrompe le altre operazioni</w:t>
+        <w:t xml:space="preserve">Ho scelto questo comportamento perché non posso sapere a priori quando il server </w:t>
+      </w:r>
+      <w:r>
+        <w:t>invia una notifica ma se invio una richiesta non posso continuare l’esecuzione finché non ricevo la risposta (o non si verifica un errore)</w:t>
+      </w:r>
+    </w:p>
+    <w:p>
+      <w:pPr>
+        <w:pStyle w:val="ReportText"/>
+      </w:pPr>
+      <w:r>
+        <w:t>Se</w:t>
+      </w:r>
+      <w:r>
+        <w:t xml:space="preserve"> perde la connessione con il server, il </w:t>
+      </w:r>
+      <w:proofErr w:type="gramStart"/>
+      <w:r>
+        <w:t>device</w:t>
+      </w:r>
+      <w:proofErr w:type="gramEnd"/>
+      <w:r>
+        <w:t xml:space="preserve"> tenta di riconnettersi periodicamente, senza però interrompere le altre attività</w:t>
       </w:r>
     </w:p>
     <w:sectPr>
@@ -538,6 +597,95 @@
 <file path=word/numbering.xml><?xml version="1.0" encoding="utf-8"?>
 <w:numbering xmlns:wpc="http://schemas.microsoft.com/office/word/2010/wordprocessingCanvas" xmlns:cx="http://schemas.microsoft.com/office/drawing/2014/chartex" xmlns:cx1="http://schemas.microsoft.com/office/drawing/2015/9/8/chartex" xmlns:cx2="http://schemas.microsoft.com/office/drawing/2015/10/21/chartex" xmlns:cx3="http://schemas.microsoft.com/office/drawing/2016/5/9/chartex" xmlns:cx4="http://schemas.microsoft.com/office/drawing/2016/5/10/chartex" xmlns:cx5="http://schemas.microsoft.com/office/drawing/2016/5/11/chartex" xmlns:cx6="http://schemas.microsoft.com/office/drawing/2016/5/12/chartex" xmlns:cx7="http://schemas.microsoft.com/office/drawing/2016/5/13/chartex" xmlns:cx8="http://schemas.microsoft.com/office/drawing/2016/5/14/chartex" xmlns:mc="http://schemas.openxmlformats.org/markup-compatibility/2006" xmlns:aink="http://schemas.microsoft.com/office/drawing/2016/ink" xmlns:am3d="http://schemas.microsoft.com/office/drawing/2017/model3d" xmlns:o="urn:schemas-microsoft-com:office:office" xmlns:r="http://schemas.openxmlformats.org/officeDocument/2006/relationships" xmlns:m="http://schemas.openxmlformats.org/officeDocument/2006/math" xmlns:v="urn:schemas-microsoft-com:vml" xmlns:wp14="http://schemas.microsoft.com/office/word/2010/wordprocessingDrawing" xmlns:wp="http://schemas.openxmlformats.org/drawingml/2006/wordprocessingDrawing" xmlns:w10="urn:schemas-microsoft-com:office:word" xmlns:w="http://schemas.openxmlformats.org/wordprocessingml/2006/main" xmlns:w14="http://schemas.microsoft.com/office/word/2010/wordml" xmlns:w15="http://schemas.microsoft.com/office/word/2012/wordml" xmlns:w16cex="http://schemas.microsoft.com/office/word/2018/wordml/cex" xmlns:w16cid="http://schemas.microsoft.com/office/word/2016/wordml/cid" xmlns:w16="http://schemas.microsoft.com/office/word/2018/wordml" xmlns:w16sdtdh="http://schemas.microsoft.com/office/word/2020/wordml/sdtdatahash" xmlns:w16se="http://schemas.microsoft.com/office/word/2015/wordml/symex" xmlns:wpg="http://schemas.microsoft.com/office/word/2010/wordprocessingGroup" xmlns:wpi="http://schemas.microsoft.com/office/word/2010/wordprocessingInk" xmlns:wne="http://schemas.microsoft.com/office/word/2006/wordml" xmlns:wps="http://schemas.microsoft.com/office/word/2010/wordprocessingShape" mc:Ignorable="w14 w15 w16se w16cid w16 w16cex w16sdtdh wp14">
   <w:abstractNum w:abstractNumId="0" w15:restartNumberingAfterBreak="0">
+    <w:nsid w:val="1E4E5F2A"/>
+    <w:multiLevelType w:val="hybridMultilevel"/>
+    <w:tmpl w:val="563E0B5C"/>
+    <w:lvl w:ilvl="0" w:tplc="04090011">
+      <w:start w:val="1"/>
+      <w:numFmt w:val="decimal"/>
+      <w:lvlText w:val="%1)"/>
+      <w:lvlJc w:val="left"/>
+      <w:pPr>
+        <w:ind w:left="720" w:hanging="360"/>
+      </w:pPr>
+      <w:rPr>
+        <w:rFonts w:hint="default"/>
+      </w:rPr>
+    </w:lvl>
+    <w:lvl w:ilvl="1" w:tplc="04090019" w:tentative="1">
+      <w:start w:val="1"/>
+      <w:numFmt w:val="lowerLetter"/>
+      <w:lvlText w:val="%2."/>
+      <w:lvlJc w:val="left"/>
+      <w:pPr>
+        <w:ind w:left="1440" w:hanging="360"/>
+      </w:pPr>
+    </w:lvl>
+    <w:lvl w:ilvl="2" w:tplc="0409001B" w:tentative="1">
+      <w:start w:val="1"/>
+      <w:numFmt w:val="lowerRoman"/>
+      <w:lvlText w:val="%3."/>
+      <w:lvlJc w:val="right"/>
+      <w:pPr>
+        <w:ind w:left="2160" w:hanging="180"/>
+      </w:pPr>
+    </w:lvl>
+    <w:lvl w:ilvl="3" w:tplc="0409000F" w:tentative="1">
+      <w:start w:val="1"/>
+      <w:numFmt w:val="decimal"/>
+      <w:lvlText w:val="%4."/>
+      <w:lvlJc w:val="left"/>
+      <w:pPr>
+        <w:ind w:left="2880" w:hanging="360"/>
+      </w:pPr>
+    </w:lvl>
+    <w:lvl w:ilvl="4" w:tplc="04090019" w:tentative="1">
+      <w:start w:val="1"/>
+      <w:numFmt w:val="lowerLetter"/>
+      <w:lvlText w:val="%5."/>
+      <w:lvlJc w:val="left"/>
+      <w:pPr>
+        <w:ind w:left="3600" w:hanging="360"/>
+      </w:pPr>
+    </w:lvl>
+    <w:lvl w:ilvl="5" w:tplc="0409001B" w:tentative="1">
+      <w:start w:val="1"/>
+      <w:numFmt w:val="lowerRoman"/>
+      <w:lvlText w:val="%6."/>
+      <w:lvlJc w:val="right"/>
+      <w:pPr>
+        <w:ind w:left="4320" w:hanging="180"/>
+      </w:pPr>
+    </w:lvl>
+    <w:lvl w:ilvl="6" w:tplc="0409000F" w:tentative="1">
+      <w:start w:val="1"/>
+      <w:numFmt w:val="decimal"/>
+      <w:lvlText w:val="%7."/>
+      <w:lvlJc w:val="left"/>
+      <w:pPr>
+        <w:ind w:left="5040" w:hanging="360"/>
+      </w:pPr>
+    </w:lvl>
+    <w:lvl w:ilvl="7" w:tplc="04090019" w:tentative="1">
+      <w:start w:val="1"/>
+      <w:numFmt w:val="lowerLetter"/>
+      <w:lvlText w:val="%8."/>
+      <w:lvlJc w:val="left"/>
+      <w:pPr>
+        <w:ind w:left="5760" w:hanging="360"/>
+      </w:pPr>
+    </w:lvl>
+    <w:lvl w:ilvl="8" w:tplc="0409001B" w:tentative="1">
+      <w:start w:val="1"/>
+      <w:numFmt w:val="lowerRoman"/>
+      <w:lvlText w:val="%9."/>
+      <w:lvlJc w:val="right"/>
+      <w:pPr>
+        <w:ind w:left="6480" w:hanging="180"/>
+      </w:pPr>
+    </w:lvl>
+  </w:abstractNum>
+  <w:abstractNum w:abstractNumId="1" w15:restartNumberingAfterBreak="0">
     <w:nsid w:val="2FDA03B6"/>
     <w:multiLevelType w:val="hybridMultilevel"/>
     <w:tmpl w:val="EA623494"/>
@@ -649,7 +797,7 @@
       </w:rPr>
     </w:lvl>
   </w:abstractNum>
-  <w:abstractNum w:abstractNumId="1" w15:restartNumberingAfterBreak="0">
+  <w:abstractNum w:abstractNumId="2" w15:restartNumberingAfterBreak="0">
     <w:nsid w:val="3D11053C"/>
     <w:multiLevelType w:val="hybridMultilevel"/>
     <w:tmpl w:val="88500600"/>
@@ -761,7 +909,7 @@
       </w:rPr>
     </w:lvl>
   </w:abstractNum>
-  <w:abstractNum w:abstractNumId="2" w15:restartNumberingAfterBreak="0">
+  <w:abstractNum w:abstractNumId="3" w15:restartNumberingAfterBreak="0">
     <w:nsid w:val="658A2B67"/>
     <w:multiLevelType w:val="hybridMultilevel"/>
     <w:tmpl w:val="10340966"/>
@@ -873,7 +1021,7 @@
       </w:rPr>
     </w:lvl>
   </w:abstractNum>
-  <w:abstractNum w:abstractNumId="3" w15:restartNumberingAfterBreak="0">
+  <w:abstractNum w:abstractNumId="4" w15:restartNumberingAfterBreak="0">
     <w:nsid w:val="70D608AF"/>
     <w:multiLevelType w:val="hybridMultilevel"/>
     <w:tmpl w:val="6C44E8BC"/>
@@ -986,16 +1134,19 @@
     </w:lvl>
   </w:abstractNum>
   <w:num w:numId="1">
+    <w:abstractNumId w:val="3"/>
+  </w:num>
+  <w:num w:numId="2">
+    <w:abstractNumId w:val="1"/>
+  </w:num>
+  <w:num w:numId="3">
     <w:abstractNumId w:val="2"/>
   </w:num>
-  <w:num w:numId="2">
+  <w:num w:numId="4">
+    <w:abstractNumId w:val="4"/>
+  </w:num>
+  <w:num w:numId="5">
     <w:abstractNumId w:val="0"/>
-  </w:num>
-  <w:num w:numId="3">
-    <w:abstractNumId w:val="1"/>
-  </w:num>
-  <w:num w:numId="4">
-    <w:abstractNumId w:val="3"/>
   </w:num>
 </w:numbering>
 </file>

</xml_diff>

<commit_message>
doc update to fit sw specification
</commit_message>
<xml_diff>
--- a/Relazione.docx
+++ b/Relazione.docx
@@ -54,13 +54,8 @@
         <w:t>Ogni pacchetto è composto da u</w:t>
       </w:r>
       <w:r>
-        <w:t xml:space="preserve">n </w:t>
-      </w:r>
-      <w:proofErr w:type="spellStart"/>
-      <w:r>
-        <w:t>header</w:t>
-      </w:r>
-      <w:proofErr w:type="spellEnd"/>
+        <w:t>n header</w:t>
+      </w:r>
       <w:r>
         <w:t xml:space="preserve"> e da un payload</w:t>
       </w:r>
@@ -147,11 +142,9 @@
           <w:numId w:val="4"/>
         </w:numPr>
       </w:pPr>
-      <w:proofErr w:type="spellStart"/>
       <w:r>
         <w:t>Header</w:t>
       </w:r>
-      <w:proofErr w:type="spellEnd"/>
       <w:r>
         <w:t>:</w:t>
       </w:r>
@@ -203,8 +196,6 @@
       <w:r>
         <w:t xml:space="preserve">nel dettaglio in </w:t>
       </w:r>
-      <w:proofErr w:type="spellStart"/>
-      <w:proofErr w:type="gramStart"/>
       <w:r>
         <w:rPr>
           <w:i/>
@@ -217,42 +208,108 @@
           <w:i/>
           <w:iCs/>
         </w:rPr>
-        <w:t>lobal.d</w:t>
-      </w:r>
-      <w:proofErr w:type="spellEnd"/>
-      <w:proofErr w:type="gramEnd"/>
-      <w:r>
-        <w:rPr>
-          <w:i/>
-          <w:iCs/>
-        </w:rPr>
-        <w:t>/</w:t>
-      </w:r>
-      <w:proofErr w:type="spellStart"/>
-      <w:r>
-        <w:rPr>
-          <w:i/>
-          <w:iCs/>
-        </w:rPr>
-        <w:t>network_tools</w:t>
-      </w:r>
-      <w:proofErr w:type="spellEnd"/>
-      <w:r>
-        <w:rPr>
-          <w:i/>
-          <w:iCs/>
-        </w:rPr>
-        <w:t>/</w:t>
-      </w:r>
-      <w:proofErr w:type="spellStart"/>
-      <w:r>
-        <w:rPr>
-          <w:i/>
-          <w:iCs/>
-        </w:rPr>
-        <w:t>network_tools.h</w:t>
-      </w:r>
-      <w:proofErr w:type="spellEnd"/>
+        <w:t>lobal.d/network_tools/network_tools.h</w:t>
+      </w:r>
+    </w:p>
+    <w:p>
+      <w:pPr>
+        <w:pStyle w:val="ReportSubtitle"/>
+      </w:pPr>
+      <w:r>
+        <w:t>Protocollo di scambio dei messaggi</w:t>
+      </w:r>
+    </w:p>
+    <w:p>
+      <w:pPr>
+        <w:pStyle w:val="ReportText"/>
+      </w:pPr>
+      <w:r>
+        <w:t xml:space="preserve">Un pacchetto di tipo MESSAGE_DATA contiene </w:t>
+      </w:r>
+      <w:r>
+        <w:t xml:space="preserve">un </w:t>
+      </w:r>
+      <w:r>
+        <w:t>messagg</w:t>
+      </w:r>
+      <w:r>
+        <w:t>o</w:t>
+      </w:r>
+      <w:r>
+        <w:t xml:space="preserve"> </w:t>
+      </w:r>
+      <w:r>
+        <w:t xml:space="preserve">di testo o file (specificato all’interno del pacchetto) e </w:t>
+      </w:r>
+      <w:r>
+        <w:t>può essere inviato al destinatario (modalità P2P) o al server (modalità relay), in entrambi i casi arriverà al destinatario (in modalità relay dovrà essere richiesto con un pacchetto di tipo MESSAGE_HANGING contenente l’username del mittente)</w:t>
+      </w:r>
+    </w:p>
+    <w:p>
+      <w:pPr>
+        <w:pStyle w:val="ReportText"/>
+      </w:pPr>
+      <w:r>
+        <w:t>Se si utilizza la modalità relay si riceverà un messaggio MESSAGE_SYNCREAD nel momento in cui il destinatario riceve il messaggio o quando faremo login se il messaggio è stato ricevuto mentre eravamo offline</w:t>
+      </w:r>
+    </w:p>
+    <w:p>
+      <w:pPr>
+        <w:pStyle w:val="ReportSubtitle"/>
+      </w:pPr>
+      <w:r>
+        <w:t>Protocollo di ricezione dei messaggi inviati in modalità relay</w:t>
+      </w:r>
+    </w:p>
+    <w:p>
+      <w:pPr>
+        <w:pStyle w:val="ReportText"/>
+      </w:pPr>
+      <w:r>
+        <w:t>Per ricevere una lista di messaggi in attesa da un dato utente dobbiamo mandare al server un pacchetto di tipo MESSAGE_HANGING contenente l’username dell’utente da cui vogliamo riceve i messaggi, a questo punto dobbiamo ricevere una serie di pacchetti di tipo MESSAGE_DATA terminata da un pacchetto di tipo MESSAGE_RESPONSE (senza errori)</w:t>
+      </w:r>
+    </w:p>
+    <w:p>
+      <w:pPr>
+        <w:pStyle w:val="ReportText"/>
+      </w:pPr>
+      <w:r>
+        <w:t>Opzionalmente possiamo mandare un pacchetto di tipo MESSAGE_HANGING vuoto per ottenere una lista</w:t>
+      </w:r>
+      <w:r>
+        <w:t xml:space="preserve"> degli utenti che ci hanno mandato un messaggio in modalità relay, la risposta sarà formata da una lista di pacchetti di tipo MESSAGE_HANGING contenenti ognuno un username, questa è terminata da un pacchetto di tipo MESSAGE_RESPONSE (senza errori) </w:t>
+      </w:r>
+    </w:p>
+    <w:p>
+      <w:pPr>
+        <w:pStyle w:val="ReportSubtitle"/>
+      </w:pPr>
+      <w:r>
+        <w:t>Protocollo di connessione P2P</w:t>
+      </w:r>
+    </w:p>
+    <w:p>
+      <w:pPr>
+        <w:pStyle w:val="ReportText"/>
+      </w:pPr>
+      <w:r>
+        <w:t>Si dovrà richiedere la porta su cui sta in ascolto l’altro peer al server tramite un pacchetto di tipo MESSAGE_USERINFO_REQ e dovremo attendere un pacchetto di tipo MESSAGE_USERINFO_RES come risposta.</w:t>
+      </w:r>
+      <w:r>
+        <w:t xml:space="preserve"> </w:t>
+      </w:r>
+      <w:r>
+        <w:t>Una volta ottenuta la porta dell’altro peer va aperta una connessione TCP con esso e va inviato un pacchetto di tipo MESSAGE_LOGIN (senza password e porta) per fornire il nostro username.</w:t>
+      </w:r>
+      <w:r>
+        <w:t xml:space="preserve"> </w:t>
+      </w:r>
+      <w:r>
+        <w:t xml:space="preserve">A questo punto possiamo </w:t>
+      </w:r>
+      <w:r>
+        <w:t>inviare e ricevere pacchetti di tipo MESSAGE_DATA su quella connessione</w:t>
+      </w:r>
     </w:p>
     <w:p>
       <w:pPr>
@@ -285,7 +342,6 @@
       <w:r>
         <w:t xml:space="preserve"> con </w:t>
       </w:r>
-      <w:proofErr w:type="spellStart"/>
       <w:r>
         <w:rPr>
           <w:i/>
@@ -293,7 +349,6 @@
         </w:rPr>
         <w:t>select</w:t>
       </w:r>
-      <w:proofErr w:type="spellEnd"/>
       <w:r>
         <w:t>,</w:t>
       </w:r>
@@ -309,26 +364,10 @@
         <w:pStyle w:val="ReportText"/>
       </w:pPr>
       <w:r>
-        <w:t xml:space="preserve">Per evitare che il server rimanga in </w:t>
-      </w:r>
-      <w:proofErr w:type="spellStart"/>
-      <w:r>
-        <w:t>idle</w:t>
-      </w:r>
-      <w:proofErr w:type="spellEnd"/>
-      <w:r>
-        <w:t xml:space="preserve"> attendendo </w:t>
-      </w:r>
-      <w:r>
-        <w:t xml:space="preserve">un intero messaggio da un </w:t>
-      </w:r>
-      <w:proofErr w:type="gramStart"/>
-      <w:r>
-        <w:t>device</w:t>
-      </w:r>
-      <w:proofErr w:type="gramEnd"/>
-      <w:r>
-        <w:t xml:space="preserve"> lento</w:t>
+        <w:t xml:space="preserve">Per evitare che il server rimanga in idle attendendo </w:t>
+      </w:r>
+      <w:r>
+        <w:t>un intero messaggio da un device lento</w:t>
       </w:r>
       <w:r>
         <w:t>,</w:t>
@@ -351,13 +390,8 @@
         <w:t>Gestione della modalità P2P</w:t>
       </w:r>
       <w:r>
-        <w:t xml:space="preserve"> dei </w:t>
-      </w:r>
-      <w:proofErr w:type="gramStart"/>
-      <w:r>
-        <w:t>device</w:t>
-      </w:r>
-      <w:proofErr w:type="gramEnd"/>
+        <w:t xml:space="preserve"> dei device</w:t>
+      </w:r>
     </w:p>
     <w:p>
       <w:pPr>
@@ -370,15 +404,7 @@
         <w:t xml:space="preserve">la gestione dei messaggi </w:t>
       </w:r>
       <w:r>
-        <w:t xml:space="preserve">ricevuti in P2P dai </w:t>
-      </w:r>
-      <w:proofErr w:type="gramStart"/>
-      <w:r>
-        <w:t>device</w:t>
-      </w:r>
-      <w:proofErr w:type="gramEnd"/>
-      <w:r>
-        <w:t xml:space="preserve"> viene utilizzato lo stesso codice che il server usa per gestire le richieste, in questo modo</w:t>
+        <w:t>ricevuti in P2P dai device viene utilizzato lo stesso codice che il server usa per gestire le richieste, in questo modo</w:t>
       </w:r>
       <w:r>
         <w:t xml:space="preserve"> più messaggi possono essere ricevuti contemporaneamente</w:t>
@@ -392,13 +418,8 @@
         <w:pStyle w:val="ReportTitle2"/>
       </w:pPr>
       <w:r>
-        <w:t xml:space="preserve">Gestione della connessione al server da parte del </w:t>
-      </w:r>
-      <w:proofErr w:type="gramStart"/>
-      <w:r>
-        <w:t>device</w:t>
-      </w:r>
-      <w:proofErr w:type="gramEnd"/>
+        <w:t>Gestione della connessione al server da parte del device</w:t>
+      </w:r>
     </w:p>
     <w:p>
       <w:pPr>
@@ -419,7 +440,6 @@
       <w:r>
         <w:t xml:space="preserve">Se non abbiamo mandato alcuna richiesta al server viene fatto un controllo grazie a </w:t>
       </w:r>
-      <w:proofErr w:type="spellStart"/>
       <w:r>
         <w:rPr>
           <w:i/>
@@ -427,7 +447,6 @@
         </w:rPr>
         <w:t>select</w:t>
       </w:r>
-      <w:proofErr w:type="spellEnd"/>
       <w:r>
         <w:t xml:space="preserve"> per controllare se ci sono messaggi da ricevere</w:t>
       </w:r>
@@ -441,15 +460,7 @@
         </w:numPr>
       </w:pPr>
       <w:r>
-        <w:t xml:space="preserve">Se abbiamo fatto una richiesta al server il </w:t>
-      </w:r>
-      <w:proofErr w:type="gramStart"/>
-      <w:r>
-        <w:t>device</w:t>
-      </w:r>
-      <w:proofErr w:type="gramEnd"/>
-      <w:r>
-        <w:t xml:space="preserve"> si </w:t>
+        <w:t xml:space="preserve">Se abbiamo fatto una richiesta al server il device si </w:t>
       </w:r>
       <w:r>
         <w:rPr>
@@ -481,15 +492,7 @@
         <w:t>Se</w:t>
       </w:r>
       <w:r>
-        <w:t xml:space="preserve"> perde la connessione con il server, il </w:t>
-      </w:r>
-      <w:proofErr w:type="gramStart"/>
-      <w:r>
-        <w:t>device</w:t>
-      </w:r>
-      <w:proofErr w:type="gramEnd"/>
-      <w:r>
-        <w:t xml:space="preserve"> tenta di riconnettersi periodicamente, senza però interrompere le altre attività</w:t>
+        <w:t xml:space="preserve"> perde la connessione con il server, il device tenta di riconnettersi periodicamente, senza però interrompere le altre attività</w:t>
       </w:r>
     </w:p>
     <w:sectPr>
@@ -1938,6 +1941,30 @@
       <w:iCs/>
     </w:rPr>
   </w:style>
+  <w:style w:type="paragraph" w:customStyle="1" w:styleId="ReportSubtitle">
+    <w:name w:val="Report Subtitle"/>
+    <w:basedOn w:val="Heading3"/>
+    <w:link w:val="ReportSubtitleChar"/>
+    <w:qFormat/>
+    <w:rsid w:val="006820A4"/>
+    <w:rPr>
+      <w:rFonts w:ascii="Arial" w:hAnsi="Arial"/>
+      <w:color w:val="2F5496" w:themeColor="accent1" w:themeShade="BF"/>
+    </w:rPr>
+  </w:style>
+  <w:style w:type="character" w:customStyle="1" w:styleId="ReportSubtitleChar">
+    <w:name w:val="Report Subtitle Char"/>
+    <w:basedOn w:val="Heading3Char"/>
+    <w:link w:val="ReportSubtitle"/>
+    <w:rsid w:val="006820A4"/>
+    <w:rPr>
+      <w:rFonts w:ascii="Arial" w:eastAsiaTheme="majorEastAsia" w:hAnsi="Arial" w:cstheme="majorBidi"/>
+      <w:color w:val="2F5496" w:themeColor="accent1" w:themeShade="BF"/>
+      <w:sz w:val="24"/>
+      <w:szCs w:val="24"/>
+      <w:lang w:val="it-IT"/>
+    </w:rPr>
+  </w:style>
 </w:styles>
 </file>
 

</xml_diff>